<commit_message>
ajout intro cahier des charges
</commit_message>
<xml_diff>
--- a/prétravail/cahier des charges.docx
+++ b/prétravail/cahier des charges.docx
@@ -41,7 +41,7 @@
                     <pic:cNvPicPr/>
                   </pic:nvPicPr>
                   <pic:blipFill>
-                    <a:blip r:embed="rId8" cstate="print">
+                    <a:blip r:embed="rId11" cstate="print">
                       <a:extLst>
                         <a:ext uri="{28A0092B-C50C-407E-A947-70E740481C1C}">
                           <a14:useLocalDpi xmlns:a14="http://schemas.microsoft.com/office/drawing/2010/main" val="0"/>
@@ -211,7 +211,318 @@
     </w:p>
     <w:p>
       <w:pPr>
-        <w:jc w:val="center"/>
+        <w:pStyle w:val="Paragraphedeliste"/>
+        <w:numPr>
+          <w:ilvl w:val="0"/>
+          <w:numId w:val="4"/>
+        </w:numPr>
+        <w:ind w:left="284" w:hanging="284"/>
+        <w:rPr>
+          <w:b/>
+          <w:bCs/>
+          <w:sz w:val="28"/>
+          <w:szCs w:val="28"/>
+        </w:rPr>
+      </w:pPr>
+      <w:r>
+        <w:rPr>
+          <w:b/>
+          <w:bCs/>
+          <w:sz w:val="28"/>
+          <w:szCs w:val="28"/>
+        </w:rPr>
+        <w:t>Présentation</w:t>
+      </w:r>
+    </w:p>
+    <w:p>
+      <w:pPr>
+        <w:pStyle w:val="Paragraphedeliste"/>
+        <w:ind w:left="284"/>
+        <w:rPr>
+          <w:b/>
+          <w:bCs/>
+        </w:rPr>
+      </w:pPr>
+    </w:p>
+    <w:p>
+      <w:pPr>
+        <w:pStyle w:val="Paragraphedeliste"/>
+        <w:ind w:left="284"/>
+        <w:jc w:val="both"/>
+        <w:rPr>
+          <w:b/>
+          <w:bCs/>
+        </w:rPr>
+      </w:pPr>
+      <w:r>
+        <w:rPr>
+          <w:noProof/>
+        </w:rPr>
+        <w:drawing>
+          <wp:anchor distT="288290" distB="0" distL="114300" distR="114300" simplePos="0" relativeHeight="251662848" behindDoc="1" locked="0" layoutInCell="1" allowOverlap="0" wp14:anchorId="2A727A67" wp14:editId="0EB2C031">
+            <wp:simplePos x="0" y="0"/>
+            <wp:positionH relativeFrom="margin">
+              <wp:posOffset>120954</wp:posOffset>
+            </wp:positionH>
+            <wp:positionV relativeFrom="paragraph">
+              <wp:posOffset>261341</wp:posOffset>
+            </wp:positionV>
+            <wp:extent cx="534035" cy="212090"/>
+            <wp:effectExtent l="0" t="0" r="0" b="0"/>
+            <wp:wrapTight wrapText="bothSides">
+              <wp:wrapPolygon edited="0">
+                <wp:start x="0" y="0"/>
+                <wp:lineTo x="0" y="19401"/>
+                <wp:lineTo x="20804" y="19401"/>
+                <wp:lineTo x="20804" y="0"/>
+                <wp:lineTo x="0" y="0"/>
+              </wp:wrapPolygon>
+            </wp:wrapTight>
+            <wp:docPr id="16" name="Image 16"/>
+            <wp:cNvGraphicFramePr>
+              <a:graphicFrameLocks xmlns:a="http://schemas.openxmlformats.org/drawingml/2006/main" noChangeAspect="1"/>
+            </wp:cNvGraphicFramePr>
+            <a:graphic xmlns:a="http://schemas.openxmlformats.org/drawingml/2006/main">
+              <a:graphicData uri="http://schemas.openxmlformats.org/drawingml/2006/picture">
+                <pic:pic xmlns:pic="http://schemas.openxmlformats.org/drawingml/2006/picture">
+                  <pic:nvPicPr>
+                    <pic:cNvPr id="0" name=""/>
+                    <pic:cNvPicPr/>
+                  </pic:nvPicPr>
+                  <pic:blipFill rotWithShape="1">
+                    <a:blip r:embed="rId12" cstate="print">
+                      <a:extLst>
+                        <a:ext uri="{28A0092B-C50C-407E-A947-70E740481C1C}">
+                          <a14:useLocalDpi xmlns:a14="http://schemas.microsoft.com/office/drawing/2010/main" val="0"/>
+                        </a:ext>
+                      </a:extLst>
+                    </a:blip>
+                    <a:srcRect l="27403" t="21817" r="41262" b="46659"/>
+                    <a:stretch/>
+                  </pic:blipFill>
+                  <pic:spPr bwMode="auto">
+                    <a:xfrm>
+                      <a:off x="0" y="0"/>
+                      <a:ext cx="534035" cy="212090"/>
+                    </a:xfrm>
+                    <a:prstGeom prst="rect">
+                      <a:avLst/>
+                    </a:prstGeom>
+                    <a:ln>
+                      <a:noFill/>
+                    </a:ln>
+                    <a:extLst>
+                      <a:ext uri="{53640926-AAD7-44D8-BBD7-CCE9431645EC}">
+                        <a14:shadowObscured xmlns:a14="http://schemas.microsoft.com/office/drawing/2010/main"/>
+                      </a:ext>
+                    </a:extLst>
+                  </pic:spPr>
+                </pic:pic>
+              </a:graphicData>
+            </a:graphic>
+            <wp14:sizeRelH relativeFrom="margin">
+              <wp14:pctWidth>0</wp14:pctWidth>
+            </wp14:sizeRelH>
+            <wp14:sizeRelV relativeFrom="margin">
+              <wp14:pctHeight>0</wp14:pctHeight>
+            </wp14:sizeRelV>
+          </wp:anchor>
+        </w:drawing>
+      </w:r>
+    </w:p>
+    <w:p>
+      <w:pPr>
+        <w:jc w:val="both"/>
+      </w:pPr>
+      <w:r>
+        <w:t>est</w:t>
+      </w:r>
+      <w:r>
+        <w:t xml:space="preserve"> une application </w:t>
+      </w:r>
+      <w:r>
+        <w:t>qui intéressera les entreprises</w:t>
+      </w:r>
+      <w:r>
+        <w:t xml:space="preserve"> des secteurs suivants :</w:t>
+      </w:r>
+      <w:bookmarkStart w:id="0" w:name="_GoBack"/>
+      <w:bookmarkEnd w:id="0"/>
+    </w:p>
+    <w:p>
+      <w:pPr>
+        <w:pStyle w:val="Paragraphedeliste"/>
+        <w:numPr>
+          <w:ilvl w:val="0"/>
+          <w:numId w:val="5"/>
+        </w:numPr>
+        <w:jc w:val="both"/>
+      </w:pPr>
+      <w:r>
+        <w:t>Restauration rapide</w:t>
+      </w:r>
+      <w:r>
+        <w:t xml:space="preserve"> </w:t>
+      </w:r>
+    </w:p>
+    <w:p>
+      <w:pPr>
+        <w:pStyle w:val="Paragraphedeliste"/>
+        <w:numPr>
+          <w:ilvl w:val="0"/>
+          <w:numId w:val="5"/>
+        </w:numPr>
+        <w:jc w:val="both"/>
+      </w:pPr>
+      <w:r>
+        <w:t xml:space="preserve">Restauration traditionnelle  </w:t>
+      </w:r>
+    </w:p>
+    <w:p>
+      <w:pPr>
+        <w:pStyle w:val="Paragraphedeliste"/>
+        <w:numPr>
+          <w:ilvl w:val="0"/>
+          <w:numId w:val="5"/>
+        </w:numPr>
+        <w:jc w:val="both"/>
+      </w:pPr>
+      <w:r>
+        <w:rPr>
+          <w:noProof/>
+        </w:rPr>
+        <w:drawing>
+          <wp:anchor distT="288290" distB="0" distL="114300" distR="114300" simplePos="0" relativeHeight="251666944" behindDoc="1" locked="0" layoutInCell="1" allowOverlap="0" wp14:anchorId="72A1B64A" wp14:editId="2DE1174A">
+            <wp:simplePos x="0" y="0"/>
+            <wp:positionH relativeFrom="margin">
+              <wp:align>right</wp:align>
+            </wp:positionH>
+            <wp:positionV relativeFrom="paragraph">
+              <wp:posOffset>226060</wp:posOffset>
+            </wp:positionV>
+            <wp:extent cx="534035" cy="212090"/>
+            <wp:effectExtent l="0" t="0" r="0" b="0"/>
+            <wp:wrapTight wrapText="bothSides">
+              <wp:wrapPolygon edited="0">
+                <wp:start x="0" y="0"/>
+                <wp:lineTo x="0" y="19401"/>
+                <wp:lineTo x="20804" y="19401"/>
+                <wp:lineTo x="20804" y="0"/>
+                <wp:lineTo x="0" y="0"/>
+              </wp:wrapPolygon>
+            </wp:wrapTight>
+            <wp:docPr id="17" name="Image 17"/>
+            <wp:cNvGraphicFramePr>
+              <a:graphicFrameLocks xmlns:a="http://schemas.openxmlformats.org/drawingml/2006/main" noChangeAspect="1"/>
+            </wp:cNvGraphicFramePr>
+            <a:graphic xmlns:a="http://schemas.openxmlformats.org/drawingml/2006/main">
+              <a:graphicData uri="http://schemas.openxmlformats.org/drawingml/2006/picture">
+                <pic:pic xmlns:pic="http://schemas.openxmlformats.org/drawingml/2006/picture">
+                  <pic:nvPicPr>
+                    <pic:cNvPr id="0" name=""/>
+                    <pic:cNvPicPr/>
+                  </pic:nvPicPr>
+                  <pic:blipFill rotWithShape="1">
+                    <a:blip r:embed="rId12" cstate="print">
+                      <a:extLst>
+                        <a:ext uri="{28A0092B-C50C-407E-A947-70E740481C1C}">
+                          <a14:useLocalDpi xmlns:a14="http://schemas.microsoft.com/office/drawing/2010/main" val="0"/>
+                        </a:ext>
+                      </a:extLst>
+                    </a:blip>
+                    <a:srcRect l="27403" t="21817" r="41262" b="46659"/>
+                    <a:stretch/>
+                  </pic:blipFill>
+                  <pic:spPr bwMode="auto">
+                    <a:xfrm>
+                      <a:off x="0" y="0"/>
+                      <a:ext cx="534035" cy="212090"/>
+                    </a:xfrm>
+                    <a:prstGeom prst="rect">
+                      <a:avLst/>
+                    </a:prstGeom>
+                    <a:ln>
+                      <a:noFill/>
+                    </a:ln>
+                    <a:extLst>
+                      <a:ext uri="{53640926-AAD7-44D8-BBD7-CCE9431645EC}">
+                        <a14:shadowObscured xmlns:a14="http://schemas.microsoft.com/office/drawing/2010/main"/>
+                      </a:ext>
+                    </a:extLst>
+                  </pic:spPr>
+                </pic:pic>
+              </a:graphicData>
+            </a:graphic>
+            <wp14:sizeRelH relativeFrom="margin">
+              <wp14:pctWidth>0</wp14:pctWidth>
+            </wp14:sizeRelH>
+            <wp14:sizeRelV relativeFrom="margin">
+              <wp14:pctHeight>0</wp14:pctHeight>
+            </wp14:sizeRelV>
+          </wp:anchor>
+        </w:drawing>
+      </w:r>
+      <w:r>
+        <w:t>Commerce de détail alimentaire</w:t>
+      </w:r>
+    </w:p>
+    <w:p>
+      <w:pPr>
+        <w:jc w:val="both"/>
+      </w:pPr>
+      <w:r>
+        <w:t xml:space="preserve">Conçu comme un véritable outil-assistant du gestionnaire, les fonctionnalités essentielles </w:t>
+      </w:r>
+      <w:r>
+        <w:t>d’                  lui permettront de piloter ses approvisionnements, au plus juste, et en tenant compte des paramètres intrinsèques à son secteur.</w:t>
+      </w:r>
+      <w:r>
+        <w:t xml:space="preserve"> </w:t>
+      </w:r>
+    </w:p>
+    <w:p>
+      <w:pPr>
+        <w:jc w:val="both"/>
+      </w:pPr>
+      <w:r>
+        <w:t xml:space="preserve"> </w:t>
+      </w:r>
+    </w:p>
+    <w:p/>
+    <w:p>
+      <w:pPr>
+        <w:pStyle w:val="Paragraphedeliste"/>
+        <w:ind w:left="284"/>
+        <w:rPr>
+          <w:b/>
+          <w:bCs/>
+        </w:rPr>
+      </w:pPr>
+    </w:p>
+    <w:p>
+      <w:pPr>
+        <w:pStyle w:val="Paragraphedeliste"/>
+        <w:numPr>
+          <w:ilvl w:val="0"/>
+          <w:numId w:val="4"/>
+        </w:numPr>
+        <w:ind w:left="284" w:hanging="284"/>
+        <w:rPr>
+          <w:b/>
+          <w:bCs/>
+        </w:rPr>
+      </w:pPr>
+    </w:p>
+    <w:p>
+      <w:pPr>
+        <w:rPr>
+          <w:b/>
+          <w:bCs/>
+        </w:rPr>
+      </w:pPr>
+    </w:p>
+    <w:p>
+      <w:pPr>
         <w:rPr>
           <w:b/>
           <w:bCs/>
@@ -362,6 +673,7 @@
         <w:jc w:val="both"/>
       </w:pPr>
       <w:r>
+        <w:lastRenderedPageBreak/>
         <w:t>L’ajustement des besoins via un algorithme prédictif des évènements (météo, ruptures, lancement commercial)</w:t>
       </w:r>
     </w:p>
@@ -599,6 +911,7 @@
         <w:jc w:val="both"/>
       </w:pPr>
       <w:r>
+        <w:lastRenderedPageBreak/>
         <w:t>Responsable des approvisionnements</w:t>
       </w:r>
     </w:p>
@@ -701,6 +1014,7 @@
         <w:rPr>
           <w:noProof/>
         </w:rPr>
+        <w:lastRenderedPageBreak/>
         <w:drawing>
           <wp:anchor distT="0" distB="0" distL="114300" distR="114300" simplePos="0" relativeHeight="251658240" behindDoc="0" locked="0" layoutInCell="1" allowOverlap="1" wp14:anchorId="7F6C5FBC" wp14:editId="2A3A5BD7">
             <wp:simplePos x="0" y="0"/>
@@ -727,7 +1041,7 @@
                     </pic:cNvPicPr>
                   </pic:nvPicPr>
                   <pic:blipFill>
-                    <a:blip r:embed="rId9">
+                    <a:blip r:embed="rId13">
                       <a:extLst>
                         <a:ext uri="{28A0092B-C50C-407E-A947-70E740481C1C}">
                           <a14:useLocalDpi xmlns:a14="http://schemas.microsoft.com/office/drawing/2010/main" val="0"/>
@@ -833,7 +1147,7 @@
           <w:rFonts w:ascii="Calibri" w:eastAsia="Calibri" w:hAnsi="Calibri" w:cs="Calibri"/>
         </w:rPr>
       </w:pPr>
-      <w:hyperlink r:id="rId10">
+      <w:hyperlink r:id="rId14">
         <w:r>
           <w:rPr>
             <w:rStyle w:val="Lienhypertexte"/>
@@ -988,7 +1302,7 @@
                     </pic:cNvPicPr>
                   </pic:nvPicPr>
                   <pic:blipFill>
-                    <a:blip r:embed="rId11" cstate="print">
+                    <a:blip r:embed="rId15" cstate="print">
                       <a:extLst>
                         <a:ext uri="{28A0092B-C50C-407E-A947-70E740481C1C}">
                           <a14:useLocalDpi xmlns:a14="http://schemas.microsoft.com/office/drawing/2010/main" val="0"/>
@@ -1057,7 +1371,7 @@
                     </pic:cNvPicPr>
                   </pic:nvPicPr>
                   <pic:blipFill>
-                    <a:blip r:embed="rId12" cstate="print">
+                    <a:blip r:embed="rId16" cstate="print">
                       <a:extLst>
                         <a:ext uri="{28A0092B-C50C-407E-A947-70E740481C1C}">
                           <a14:useLocalDpi xmlns:a14="http://schemas.microsoft.com/office/drawing/2010/main" val="0"/>
@@ -1145,7 +1459,7 @@
                     </pic:cNvPicPr>
                   </pic:nvPicPr>
                   <pic:blipFill>
-                    <a:blip r:embed="rId13" cstate="print">
+                    <a:blip r:embed="rId17" cstate="print">
                       <a:extLst>
                         <a:ext uri="{28A0092B-C50C-407E-A947-70E740481C1C}">
                           <a14:useLocalDpi xmlns:a14="http://schemas.microsoft.com/office/drawing/2010/main" val="0"/>
@@ -1214,7 +1528,7 @@
                     </pic:cNvPicPr>
                   </pic:nvPicPr>
                   <pic:blipFill>
-                    <a:blip r:embed="rId14" cstate="print">
+                    <a:blip r:embed="rId18" cstate="print">
                       <a:extLst>
                         <a:ext uri="{28A0092B-C50C-407E-A947-70E740481C1C}">
                           <a14:useLocalDpi xmlns:a14="http://schemas.microsoft.com/office/drawing/2010/main" val="0"/>
@@ -1286,6 +1600,9 @@
     <w:p>
       <w:pPr>
         <w:ind w:left="708"/>
+        <w:rPr>
+          <w:lang w:val="en-US"/>
+        </w:rPr>
       </w:pPr>
       <w:r>
         <w:rPr>
@@ -1317,7 +1634,7 @@
                     </pic:cNvPicPr>
                   </pic:nvPicPr>
                   <pic:blipFill>
-                    <a:blip r:embed="rId15" cstate="print">
+                    <a:blip r:embed="rId19" cstate="print">
                       <a:extLst>
                         <a:ext uri="{28A0092B-C50C-407E-A947-70E740481C1C}">
                           <a14:useLocalDpi xmlns:a14="http://schemas.microsoft.com/office/drawing/2010/main" val="0"/>
@@ -1355,30 +1672,57 @@
         </w:drawing>
       </w:r>
       <w:r>
+        <w:rPr>
+          <w:lang w:val="en-US"/>
+        </w:rPr>
         <w:t>ADD USER</w:t>
       </w:r>
       <w:r>
+        <w:rPr>
+          <w:lang w:val="en-US"/>
+        </w:rPr>
         <w:tab/>
       </w:r>
       <w:r>
+        <w:rPr>
+          <w:lang w:val="en-US"/>
+        </w:rPr>
         <w:tab/>
       </w:r>
       <w:r>
+        <w:rPr>
+          <w:lang w:val="en-US"/>
+        </w:rPr>
         <w:tab/>
       </w:r>
       <w:r>
+        <w:rPr>
+          <w:lang w:val="en-US"/>
+        </w:rPr>
         <w:tab/>
       </w:r>
       <w:r>
+        <w:rPr>
+          <w:lang w:val="en-US"/>
+        </w:rPr>
         <w:tab/>
       </w:r>
       <w:r>
+        <w:rPr>
+          <w:lang w:val="en-US"/>
+        </w:rPr>
         <w:tab/>
       </w:r>
       <w:r>
+        <w:rPr>
+          <w:lang w:val="en-US"/>
+        </w:rPr>
         <w:tab/>
       </w:r>
       <w:r>
+        <w:rPr>
+          <w:lang w:val="en-US"/>
+        </w:rPr>
         <w:tab/>
         <w:t>NEW ORDER CYCLE</w:t>
       </w:r>
@@ -1386,19 +1730,31 @@
     <w:p>
       <w:pPr>
         <w:ind w:left="708"/>
-      </w:pPr>
-      <w:r>
+        <w:rPr>
+          <w:lang w:val="en-US"/>
+        </w:rPr>
+      </w:pPr>
+      <w:r>
+        <w:rPr>
+          <w:lang w:val="en-US"/>
+        </w:rPr>
         <w:t>OLD ORDER CYCLE</w:t>
       </w:r>
     </w:p>
     <w:p>
       <w:pPr>
         <w:ind w:left="708"/>
+        <w:rPr>
+          <w:lang w:val="en-US"/>
+        </w:rPr>
       </w:pPr>
     </w:p>
     <w:p>
       <w:pPr>
         <w:ind w:left="708"/>
+        <w:rPr>
+          <w:lang w:val="en-US"/>
+        </w:rPr>
       </w:pPr>
     </w:p>
     <w:p>
@@ -1454,7 +1810,7 @@
                     <pic:cNvPicPr/>
                   </pic:nvPicPr>
                   <pic:blipFill>
-                    <a:blip r:embed="rId16">
+                    <a:blip r:embed="rId20">
                       <a:extLst>
                         <a:ext uri="{28A0092B-C50C-407E-A947-70E740481C1C}">
                           <a14:useLocalDpi xmlns:a14="http://schemas.microsoft.com/office/drawing/2010/main" val="0"/>
@@ -1525,7 +1881,7 @@
                     <pic:cNvPicPr/>
                   </pic:nvPicPr>
                   <pic:blipFill>
-                    <a:blip r:embed="rId17">
+                    <a:blip r:embed="rId21">
                       <a:extLst>
                         <a:ext uri="{28A0092B-C50C-407E-A947-70E740481C1C}">
                           <a14:useLocalDpi xmlns:a14="http://schemas.microsoft.com/office/drawing/2010/main" val="0"/>
@@ -1597,7 +1953,7 @@
                     <pic:cNvPicPr/>
                   </pic:nvPicPr>
                   <pic:blipFill>
-                    <a:blip r:embed="rId18">
+                    <a:blip r:embed="rId22">
                       <a:extLst>
                         <a:ext uri="{28A0092B-C50C-407E-A947-70E740481C1C}">
                           <a14:useLocalDpi xmlns:a14="http://schemas.microsoft.com/office/drawing/2010/main" val="0"/>
@@ -1668,7 +2024,7 @@
                     <pic:cNvPicPr/>
                   </pic:nvPicPr>
                   <pic:blipFill>
-                    <a:blip r:embed="rId19">
+                    <a:blip r:embed="rId23">
                       <a:extLst>
                         <a:ext uri="{28A0092B-C50C-407E-A947-70E740481C1C}">
                           <a14:useLocalDpi xmlns:a14="http://schemas.microsoft.com/office/drawing/2010/main" val="0"/>
@@ -1740,7 +2096,7 @@
                     <pic:cNvPicPr/>
                   </pic:nvPicPr>
                   <pic:blipFill>
-                    <a:blip r:embed="rId20">
+                    <a:blip r:embed="rId24">
                       <a:extLst>
                         <a:ext uri="{28A0092B-C50C-407E-A947-70E740481C1C}">
                           <a14:useLocalDpi xmlns:a14="http://schemas.microsoft.com/office/drawing/2010/main" val="0"/>
@@ -1797,15 +2153,15 @@
         </w:rPr>
         <w:lastRenderedPageBreak/>
         <w:drawing>
-          <wp:anchor distT="0" distB="0" distL="114300" distR="114300" simplePos="0" relativeHeight="251664384" behindDoc="0" locked="0" layoutInCell="1" allowOverlap="1" wp14:anchorId="403F8192" wp14:editId="32219C9C">
+          <wp:anchor distT="0" distB="0" distL="114300" distR="114300" simplePos="0" relativeHeight="251664384" behindDoc="0" locked="0" layoutInCell="1" allowOverlap="1" wp14:anchorId="403F8192" wp14:editId="5B71EE33">
             <wp:simplePos x="0" y="0"/>
-            <wp:positionH relativeFrom="margin">
-              <wp:align>center</wp:align>
+            <wp:positionH relativeFrom="page">
+              <wp:posOffset>140335</wp:posOffset>
             </wp:positionH>
             <wp:positionV relativeFrom="paragraph">
-              <wp:posOffset>799193</wp:posOffset>
+              <wp:posOffset>799465</wp:posOffset>
             </wp:positionV>
-            <wp:extent cx="7417435" cy="7495540"/>
+            <wp:extent cx="7378065" cy="7455535"/>
             <wp:effectExtent l="0" t="0" r="0" b="0"/>
             <wp:wrapTopAndBottom/>
             <wp:docPr id="13" name="Image 13"/>
@@ -1822,7 +2178,7 @@
                     </pic:cNvPicPr>
                   </pic:nvPicPr>
                   <pic:blipFill>
-                    <a:blip r:embed="rId21">
+                    <a:blip r:embed="rId25">
                       <a:extLst>
                         <a:ext uri="{28A0092B-C50C-407E-A947-70E740481C1C}">
                           <a14:useLocalDpi xmlns:a14="http://schemas.microsoft.com/office/drawing/2010/main" val="0"/>
@@ -1837,7 +2193,7 @@
                   <pic:spPr bwMode="auto">
                     <a:xfrm>
                       <a:off x="0" y="0"/>
-                      <a:ext cx="7417435" cy="7495540"/>
+                      <a:ext cx="7378065" cy="7455535"/>
                     </a:xfrm>
                     <a:prstGeom prst="rect">
                       <a:avLst/>
@@ -1859,8 +2215,6 @@
           </wp:anchor>
         </w:drawing>
       </w:r>
-      <w:bookmarkStart w:id="0" w:name="_GoBack"/>
-      <w:bookmarkEnd w:id="0"/>
       <w:r>
         <w:rPr>
           <w:b/>
@@ -1869,13 +2223,1171 @@
         <w:t>MLD Application</w:t>
       </w:r>
     </w:p>
+    <w:p>
+      <w:pPr>
+        <w:rPr>
+          <w:b/>
+          <w:bCs/>
+        </w:rPr>
+      </w:pPr>
+    </w:p>
+    <w:p>
+      <w:pPr>
+        <w:rPr>
+          <w:b/>
+          <w:bCs/>
+        </w:rPr>
+      </w:pPr>
+    </w:p>
+    <w:p>
+      <w:pPr>
+        <w:rPr>
+          <w:b/>
+          <w:bCs/>
+        </w:rPr>
+      </w:pPr>
+    </w:p>
+    <w:p>
+      <w:pPr>
+        <w:rPr>
+          <w:b/>
+          <w:bCs/>
+        </w:rPr>
+      </w:pPr>
+    </w:p>
+    <w:p>
+      <w:pPr>
+        <w:rPr>
+          <w:b/>
+          <w:bCs/>
+        </w:rPr>
+      </w:pPr>
+    </w:p>
+    <w:p>
+      <w:pPr>
+        <w:pBdr>
+          <w:top w:val="single" w:sz="4" w:space="1" w:color="auto"/>
+          <w:left w:val="single" w:sz="4" w:space="4" w:color="auto"/>
+          <w:bottom w:val="single" w:sz="4" w:space="1" w:color="auto"/>
+          <w:right w:val="single" w:sz="4" w:space="4" w:color="auto"/>
+        </w:pBdr>
+        <w:jc w:val="center"/>
+        <w:rPr>
+          <w:b/>
+          <w:bCs/>
+        </w:rPr>
+      </w:pPr>
+      <w:r>
+        <w:rPr>
+          <w:b/>
+          <w:bCs/>
+        </w:rPr>
+        <w:lastRenderedPageBreak/>
+        <w:t xml:space="preserve">Fonctionnalités </w:t>
+      </w:r>
+      <w:r>
+        <w:rPr>
+          <w:b/>
+          <w:bCs/>
+        </w:rPr>
+        <w:t xml:space="preserve">à développer </w:t>
+      </w:r>
+    </w:p>
+    <w:p>
+      <w:pPr>
+        <w:rPr>
+          <w:b/>
+          <w:bCs/>
+        </w:rPr>
+      </w:pPr>
+      <w:r>
+        <w:rPr>
+          <w:b/>
+          <w:bCs/>
+        </w:rPr>
+        <w:t>Accueil</w:t>
+      </w:r>
+    </w:p>
+    <w:p>
+      <w:pPr>
+        <w:pStyle w:val="Paragraphedeliste"/>
+        <w:numPr>
+          <w:ilvl w:val="0"/>
+          <w:numId w:val="3"/>
+        </w:numPr>
+      </w:pPr>
+      <w:r>
+        <w:t>Bannière + slogan</w:t>
+      </w:r>
+    </w:p>
+    <w:p>
+      <w:pPr>
+        <w:pStyle w:val="Paragraphedeliste"/>
+      </w:pPr>
+    </w:p>
+    <w:p>
+      <w:pPr>
+        <w:pStyle w:val="Paragraphedeliste"/>
+        <w:numPr>
+          <w:ilvl w:val="0"/>
+          <w:numId w:val="3"/>
+        </w:numPr>
+      </w:pPr>
+      <w:r>
+        <w:t>Menu accueil</w:t>
+      </w:r>
+    </w:p>
+    <w:p>
+      <w:pPr>
+        <w:pStyle w:val="Paragraphedeliste"/>
+      </w:pPr>
+    </w:p>
+    <w:p>
+      <w:pPr>
+        <w:pStyle w:val="Paragraphedeliste"/>
+        <w:numPr>
+          <w:ilvl w:val="0"/>
+          <w:numId w:val="3"/>
+        </w:numPr>
+      </w:pPr>
+      <w:r>
+        <w:t>Formulaire de log</w:t>
+      </w:r>
+    </w:p>
+    <w:p>
+      <w:pPr>
+        <w:pStyle w:val="Paragraphedeliste"/>
+      </w:pPr>
+    </w:p>
+    <w:p>
+      <w:pPr>
+        <w:pStyle w:val="Paragraphedeliste"/>
+        <w:numPr>
+          <w:ilvl w:val="0"/>
+          <w:numId w:val="3"/>
+        </w:numPr>
+      </w:pPr>
+      <w:r>
+        <w:t>Barre de contact</w:t>
+      </w:r>
+    </w:p>
+    <w:p>
+      <w:pPr>
+        <w:rPr>
+          <w:b/>
+          <w:bCs/>
+        </w:rPr>
+      </w:pPr>
+      <w:r>
+        <w:rPr>
+          <w:b/>
+          <w:bCs/>
+        </w:rPr>
+        <w:t xml:space="preserve">Accueil </w:t>
+      </w:r>
+      <w:proofErr w:type="spellStart"/>
+      <w:r>
+        <w:rPr>
+          <w:b/>
+          <w:bCs/>
+        </w:rPr>
+        <w:t>logged</w:t>
+      </w:r>
+      <w:proofErr w:type="spellEnd"/>
+      <w:r>
+        <w:rPr>
+          <w:b/>
+          <w:bCs/>
+        </w:rPr>
+        <w:t xml:space="preserve"> </w:t>
+      </w:r>
+      <w:r>
+        <w:rPr>
+          <w:b/>
+          <w:bCs/>
+        </w:rPr>
+        <w:t>/tableau de bord</w:t>
+      </w:r>
+    </w:p>
+    <w:p>
+      <w:pPr>
+        <w:pStyle w:val="Paragraphedeliste"/>
+        <w:numPr>
+          <w:ilvl w:val="0"/>
+          <w:numId w:val="3"/>
+        </w:numPr>
+        <w:rPr>
+          <w:b/>
+          <w:bCs/>
+        </w:rPr>
+      </w:pPr>
+      <w:r>
+        <w:t>Menu Burger</w:t>
+      </w:r>
+    </w:p>
+    <w:p>
+      <w:pPr>
+        <w:pStyle w:val="Paragraphedeliste"/>
+        <w:rPr>
+          <w:b/>
+          <w:bCs/>
+        </w:rPr>
+      </w:pPr>
+    </w:p>
+    <w:p>
+      <w:pPr>
+        <w:pStyle w:val="Paragraphedeliste"/>
+        <w:numPr>
+          <w:ilvl w:val="0"/>
+          <w:numId w:val="3"/>
+        </w:numPr>
+        <w:rPr>
+          <w:b/>
+          <w:bCs/>
+          <w:lang w:val="en-US"/>
+        </w:rPr>
+      </w:pPr>
+      <w:r>
+        <w:rPr>
+          <w:lang w:val="en-US"/>
+        </w:rPr>
+        <w:t> </w:t>
+      </w:r>
+      <w:proofErr w:type="gramStart"/>
+      <w:r>
+        <w:rPr>
+          <w:lang w:val="en-US"/>
+        </w:rPr>
+        <w:t>Nav :</w:t>
+      </w:r>
+      <w:proofErr w:type="gramEnd"/>
+      <w:r>
+        <w:rPr>
+          <w:lang w:val="en-US"/>
+        </w:rPr>
+        <w:t xml:space="preserve"> logo / bouton log off / </w:t>
+      </w:r>
+      <w:proofErr w:type="spellStart"/>
+      <w:r>
+        <w:rPr>
+          <w:lang w:val="en-US"/>
+        </w:rPr>
+        <w:t>calendrier</w:t>
+      </w:r>
+      <w:proofErr w:type="spellEnd"/>
+      <w:r>
+        <w:rPr>
+          <w:lang w:val="en-US"/>
+        </w:rPr>
+        <w:t xml:space="preserve"> / </w:t>
+      </w:r>
+      <w:proofErr w:type="spellStart"/>
+      <w:r>
+        <w:rPr>
+          <w:lang w:val="en-US"/>
+        </w:rPr>
+        <w:t>appli</w:t>
+      </w:r>
+      <w:proofErr w:type="spellEnd"/>
+      <w:r>
+        <w:rPr>
+          <w:lang w:val="en-US"/>
+        </w:rPr>
+        <w:t xml:space="preserve"> deadlines</w:t>
+      </w:r>
+    </w:p>
+    <w:p>
+      <w:pPr>
+        <w:pStyle w:val="Paragraphedeliste"/>
+        <w:rPr>
+          <w:b/>
+          <w:bCs/>
+          <w:lang w:val="en-US"/>
+        </w:rPr>
+      </w:pPr>
+    </w:p>
+    <w:p>
+      <w:pPr>
+        <w:pStyle w:val="Paragraphedeliste"/>
+        <w:numPr>
+          <w:ilvl w:val="0"/>
+          <w:numId w:val="3"/>
+        </w:numPr>
+      </w:pPr>
+      <w:proofErr w:type="spellStart"/>
+      <w:r>
+        <w:t>Mosaique</w:t>
+      </w:r>
+      <w:proofErr w:type="spellEnd"/>
+      <w:r>
+        <w:t xml:space="preserve"> </w:t>
+      </w:r>
+      <w:r>
+        <w:t>activités</w:t>
+      </w:r>
+    </w:p>
+    <w:p>
+      <w:pPr>
+        <w:pStyle w:val="Paragraphedeliste"/>
+      </w:pPr>
+    </w:p>
+    <w:p>
+      <w:pPr>
+        <w:pStyle w:val="Paragraphedeliste"/>
+        <w:numPr>
+          <w:ilvl w:val="0"/>
+          <w:numId w:val="3"/>
+        </w:numPr>
+      </w:pPr>
+      <w:r>
+        <w:t>Popup alertes</w:t>
+      </w:r>
+    </w:p>
+    <w:p>
+      <w:pPr>
+        <w:pStyle w:val="Paragraphedeliste"/>
+      </w:pPr>
+    </w:p>
+    <w:p>
+      <w:pPr>
+        <w:pStyle w:val="Paragraphedeliste"/>
+        <w:numPr>
+          <w:ilvl w:val="0"/>
+          <w:numId w:val="3"/>
+        </w:numPr>
+      </w:pPr>
+      <w:r>
+        <w:t>Popup infos</w:t>
+      </w:r>
+    </w:p>
+    <w:p>
+      <w:pPr>
+        <w:rPr>
+          <w:b/>
+          <w:bCs/>
+        </w:rPr>
+      </w:pPr>
+      <w:r>
+        <w:rPr>
+          <w:b/>
+          <w:bCs/>
+        </w:rPr>
+        <w:t>Gestion contact</w:t>
+      </w:r>
+    </w:p>
+    <w:p>
+      <w:pPr>
+        <w:pStyle w:val="Paragraphedeliste"/>
+        <w:numPr>
+          <w:ilvl w:val="0"/>
+          <w:numId w:val="3"/>
+        </w:numPr>
+      </w:pPr>
+      <w:r>
+        <w:t>Formulaire d’inscription</w:t>
+      </w:r>
+    </w:p>
+    <w:p>
+      <w:pPr>
+        <w:pStyle w:val="Paragraphedeliste"/>
+      </w:pPr>
+    </w:p>
+    <w:p>
+      <w:pPr>
+        <w:pStyle w:val="Paragraphedeliste"/>
+        <w:numPr>
+          <w:ilvl w:val="0"/>
+          <w:numId w:val="3"/>
+        </w:numPr>
+      </w:pPr>
+      <w:r>
+        <w:t>Barre de recherche utilisateurs</w:t>
+      </w:r>
+    </w:p>
+    <w:p>
+      <w:pPr>
+        <w:pStyle w:val="Paragraphedeliste"/>
+      </w:pPr>
+    </w:p>
+    <w:p>
+      <w:pPr>
+        <w:pStyle w:val="Paragraphedeliste"/>
+        <w:numPr>
+          <w:ilvl w:val="0"/>
+          <w:numId w:val="3"/>
+        </w:numPr>
+      </w:pPr>
+      <w:r>
+        <w:t xml:space="preserve">Formulaire </w:t>
+      </w:r>
+      <w:proofErr w:type="spellStart"/>
+      <w:r>
+        <w:t>modif</w:t>
+      </w:r>
+      <w:proofErr w:type="spellEnd"/>
+      <w:r>
+        <w:t xml:space="preserve"> mot de passe</w:t>
+      </w:r>
+    </w:p>
+    <w:p>
+      <w:pPr>
+        <w:rPr>
+          <w:b/>
+          <w:bCs/>
+        </w:rPr>
+      </w:pPr>
+      <w:r>
+        <w:rPr>
+          <w:b/>
+          <w:bCs/>
+        </w:rPr>
+        <w:t xml:space="preserve">Nouveau cycle de commande </w:t>
+      </w:r>
+    </w:p>
+    <w:p>
+      <w:pPr>
+        <w:pStyle w:val="Paragraphedeliste"/>
+        <w:rPr>
+          <w:b/>
+          <w:bCs/>
+        </w:rPr>
+      </w:pPr>
+    </w:p>
+    <w:p>
+      <w:pPr>
+        <w:pStyle w:val="Paragraphedeliste"/>
+        <w:numPr>
+          <w:ilvl w:val="0"/>
+          <w:numId w:val="3"/>
+        </w:numPr>
+      </w:pPr>
+      <w:r>
+        <w:t xml:space="preserve">Tableau </w:t>
+      </w:r>
+      <w:r>
+        <w:t>affichage commandes</w:t>
+      </w:r>
+    </w:p>
+    <w:p>
+      <w:pPr>
+        <w:pStyle w:val="Paragraphedeliste"/>
+      </w:pPr>
+    </w:p>
+    <w:p>
+      <w:pPr>
+        <w:pStyle w:val="Paragraphedeliste"/>
+        <w:numPr>
+          <w:ilvl w:val="0"/>
+          <w:numId w:val="3"/>
+        </w:numPr>
+      </w:pPr>
+      <w:r>
+        <w:t xml:space="preserve">Tableaux </w:t>
+      </w:r>
+      <w:proofErr w:type="spellStart"/>
+      <w:r>
+        <w:t>prev</w:t>
+      </w:r>
+      <w:proofErr w:type="spellEnd"/>
+      <w:r>
+        <w:t>.</w:t>
+      </w:r>
+    </w:p>
+    <w:p>
+      <w:pPr>
+        <w:pStyle w:val="Paragraphedeliste"/>
+      </w:pPr>
+    </w:p>
+    <w:p>
+      <w:pPr>
+        <w:pStyle w:val="Paragraphedeliste"/>
+        <w:numPr>
+          <w:ilvl w:val="0"/>
+          <w:numId w:val="3"/>
+        </w:numPr>
+      </w:pPr>
+      <w:r>
+        <w:t>Widget météo ?</w:t>
+      </w:r>
+    </w:p>
+    <w:p>
+      <w:pPr>
+        <w:pStyle w:val="Paragraphedeliste"/>
+      </w:pPr>
+    </w:p>
+    <w:p>
+      <w:pPr>
+        <w:pStyle w:val="Paragraphedeliste"/>
+        <w:numPr>
+          <w:ilvl w:val="0"/>
+          <w:numId w:val="3"/>
+        </w:numPr>
+      </w:pPr>
+      <w:r>
+        <w:t>Widget évènements ?</w:t>
+      </w:r>
+    </w:p>
+    <w:p>
+      <w:pPr>
+        <w:pStyle w:val="Paragraphedeliste"/>
+      </w:pPr>
+    </w:p>
+    <w:p>
+      <w:pPr>
+        <w:pStyle w:val="Paragraphedeliste"/>
+        <w:numPr>
+          <w:ilvl w:val="0"/>
+          <w:numId w:val="3"/>
+        </w:numPr>
+      </w:pPr>
+      <w:r>
+        <w:t>Barre de recherche produit</w:t>
+      </w:r>
+    </w:p>
+    <w:p>
+      <w:pPr>
+        <w:rPr>
+          <w:b/>
+          <w:bCs/>
+        </w:rPr>
+      </w:pPr>
+      <w:r>
+        <w:rPr>
+          <w:b/>
+          <w:bCs/>
+        </w:rPr>
+        <w:t xml:space="preserve">Ancien cycle de commande </w:t>
+      </w:r>
+    </w:p>
+    <w:p>
+      <w:pPr>
+        <w:pStyle w:val="Paragraphedeliste"/>
+        <w:numPr>
+          <w:ilvl w:val="0"/>
+          <w:numId w:val="3"/>
+        </w:numPr>
+      </w:pPr>
+      <w:r>
+        <w:t>Tabs avec commandes ?</w:t>
+      </w:r>
+    </w:p>
+    <w:p>
+      <w:pPr>
+        <w:pStyle w:val="Paragraphedeliste"/>
+      </w:pPr>
+    </w:p>
+    <w:p>
+      <w:pPr>
+        <w:pStyle w:val="Paragraphedeliste"/>
+        <w:numPr>
+          <w:ilvl w:val="0"/>
+          <w:numId w:val="3"/>
+        </w:numPr>
+      </w:pPr>
+      <w:r>
+        <w:t xml:space="preserve">Tableau </w:t>
+      </w:r>
+      <w:proofErr w:type="spellStart"/>
+      <w:r>
+        <w:t>recap</w:t>
+      </w:r>
+      <w:proofErr w:type="spellEnd"/>
+      <w:r>
+        <w:t xml:space="preserve"> du cycle </w:t>
+      </w:r>
+    </w:p>
+    <w:p>
+      <w:pPr>
+        <w:pStyle w:val="Paragraphedeliste"/>
+      </w:pPr>
+    </w:p>
+    <w:p>
+      <w:pPr>
+        <w:pStyle w:val="Paragraphedeliste"/>
+      </w:pPr>
+    </w:p>
+    <w:p>
+      <w:pPr>
+        <w:pStyle w:val="Paragraphedeliste"/>
+      </w:pPr>
+    </w:p>
+    <w:p>
+      <w:pPr>
+        <w:pBdr>
+          <w:top w:val="single" w:sz="4" w:space="1" w:color="auto"/>
+          <w:left w:val="single" w:sz="4" w:space="4" w:color="auto"/>
+          <w:bottom w:val="single" w:sz="4" w:space="1" w:color="auto"/>
+          <w:right w:val="single" w:sz="4" w:space="4" w:color="auto"/>
+        </w:pBdr>
+        <w:jc w:val="center"/>
+        <w:rPr>
+          <w:b/>
+          <w:bCs/>
+        </w:rPr>
+      </w:pPr>
+      <w:r>
+        <w:rPr>
+          <w:b/>
+          <w:bCs/>
+        </w:rPr>
+        <w:lastRenderedPageBreak/>
+        <w:t xml:space="preserve">Fonctionnalités </w:t>
+      </w:r>
+      <w:r>
+        <w:rPr>
+          <w:b/>
+          <w:bCs/>
+        </w:rPr>
+        <w:t xml:space="preserve">à développer </w:t>
+      </w:r>
+      <w:r>
+        <w:rPr>
+          <w:b/>
+          <w:bCs/>
+        </w:rPr>
+        <w:t>par catégories</w:t>
+      </w:r>
+    </w:p>
+    <w:p>
+      <w:pPr>
+        <w:ind w:left="360" w:firstLine="348"/>
+        <w:rPr>
+          <w:b/>
+          <w:bCs/>
+          <w:i/>
+          <w:iCs/>
+        </w:rPr>
+      </w:pPr>
+      <w:r>
+        <w:rPr>
+          <w:b/>
+          <w:bCs/>
+          <w:i/>
+          <w:iCs/>
+        </w:rPr>
+        <w:t xml:space="preserve">Design </w:t>
+      </w:r>
+    </w:p>
+    <w:p>
+      <w:pPr>
+        <w:pStyle w:val="Paragraphedeliste"/>
+        <w:numPr>
+          <w:ilvl w:val="0"/>
+          <w:numId w:val="3"/>
+        </w:numPr>
+      </w:pPr>
+      <w:r>
+        <w:t>Bannière + slogan</w:t>
+      </w:r>
+    </w:p>
+    <w:p>
+      <w:pPr>
+        <w:pStyle w:val="Paragraphedeliste"/>
+      </w:pPr>
+    </w:p>
+    <w:p>
+      <w:pPr>
+        <w:pStyle w:val="Paragraphedeliste"/>
+        <w:numPr>
+          <w:ilvl w:val="0"/>
+          <w:numId w:val="3"/>
+        </w:numPr>
+      </w:pPr>
+      <w:r>
+        <w:t>Menu accueil</w:t>
+      </w:r>
+    </w:p>
+    <w:p>
+      <w:pPr>
+        <w:pStyle w:val="Paragraphedeliste"/>
+      </w:pPr>
+    </w:p>
+    <w:p>
+      <w:pPr>
+        <w:pStyle w:val="Paragraphedeliste"/>
+        <w:numPr>
+          <w:ilvl w:val="0"/>
+          <w:numId w:val="3"/>
+        </w:numPr>
+      </w:pPr>
+      <w:r>
+        <w:t>Barre de contact</w:t>
+      </w:r>
+    </w:p>
+    <w:p>
+      <w:pPr>
+        <w:ind w:left="360" w:firstLine="348"/>
+        <w:rPr>
+          <w:b/>
+          <w:bCs/>
+          <w:i/>
+          <w:iCs/>
+        </w:rPr>
+      </w:pPr>
+      <w:r>
+        <w:rPr>
+          <w:b/>
+          <w:bCs/>
+          <w:i/>
+          <w:iCs/>
+        </w:rPr>
+        <w:t>Menus</w:t>
+      </w:r>
+    </w:p>
+    <w:p>
+      <w:pPr>
+        <w:pStyle w:val="Paragraphedeliste"/>
+      </w:pPr>
+    </w:p>
+    <w:p>
+      <w:pPr>
+        <w:pStyle w:val="Paragraphedeliste"/>
+        <w:numPr>
+          <w:ilvl w:val="0"/>
+          <w:numId w:val="3"/>
+        </w:numPr>
+        <w:rPr>
+          <w:b/>
+          <w:bCs/>
+        </w:rPr>
+      </w:pPr>
+      <w:r>
+        <w:t>Menu Burger</w:t>
+      </w:r>
+    </w:p>
+    <w:p>
+      <w:pPr>
+        <w:pStyle w:val="Paragraphedeliste"/>
+      </w:pPr>
+    </w:p>
+    <w:p>
+      <w:pPr>
+        <w:pStyle w:val="Paragraphedeliste"/>
+        <w:numPr>
+          <w:ilvl w:val="0"/>
+          <w:numId w:val="3"/>
+        </w:numPr>
+        <w:rPr>
+          <w:b/>
+          <w:bCs/>
+          <w:lang w:val="en-US"/>
+        </w:rPr>
+      </w:pPr>
+      <w:r>
+        <w:rPr>
+          <w:lang w:val="en-US"/>
+        </w:rPr>
+        <w:t> </w:t>
+      </w:r>
+      <w:proofErr w:type="gramStart"/>
+      <w:r>
+        <w:rPr>
+          <w:lang w:val="en-US"/>
+        </w:rPr>
+        <w:t>Nav :</w:t>
+      </w:r>
+      <w:proofErr w:type="gramEnd"/>
+      <w:r>
+        <w:rPr>
+          <w:lang w:val="en-US"/>
+        </w:rPr>
+        <w:t xml:space="preserve"> logo / bouton log off / </w:t>
+      </w:r>
+      <w:proofErr w:type="spellStart"/>
+      <w:r>
+        <w:rPr>
+          <w:lang w:val="en-US"/>
+        </w:rPr>
+        <w:t>calendrier</w:t>
+      </w:r>
+      <w:proofErr w:type="spellEnd"/>
+      <w:r>
+        <w:rPr>
+          <w:lang w:val="en-US"/>
+        </w:rPr>
+        <w:t xml:space="preserve"> / </w:t>
+      </w:r>
+      <w:proofErr w:type="spellStart"/>
+      <w:r>
+        <w:rPr>
+          <w:lang w:val="en-US"/>
+        </w:rPr>
+        <w:t>appli</w:t>
+      </w:r>
+      <w:proofErr w:type="spellEnd"/>
+      <w:r>
+        <w:rPr>
+          <w:lang w:val="en-US"/>
+        </w:rPr>
+        <w:t xml:space="preserve"> deadlines</w:t>
+      </w:r>
+    </w:p>
+    <w:p>
+      <w:pPr>
+        <w:pStyle w:val="Paragraphedeliste"/>
+        <w:rPr>
+          <w:lang w:val="en-US"/>
+        </w:rPr>
+      </w:pPr>
+    </w:p>
+    <w:p>
+      <w:pPr>
+        <w:pStyle w:val="Paragraphedeliste"/>
+        <w:numPr>
+          <w:ilvl w:val="0"/>
+          <w:numId w:val="3"/>
+        </w:numPr>
+      </w:pPr>
+      <w:r>
+        <w:t xml:space="preserve">Mosaïque </w:t>
+      </w:r>
+      <w:r>
+        <w:t>activités</w:t>
+      </w:r>
+    </w:p>
+    <w:p>
+      <w:pPr>
+        <w:pStyle w:val="Paragraphedeliste"/>
+      </w:pPr>
+    </w:p>
+    <w:p>
+      <w:pPr>
+        <w:pStyle w:val="Paragraphedeliste"/>
+        <w:rPr>
+          <w:b/>
+          <w:bCs/>
+          <w:i/>
+          <w:iCs/>
+        </w:rPr>
+      </w:pPr>
+      <w:r>
+        <w:rPr>
+          <w:b/>
+          <w:bCs/>
+          <w:i/>
+          <w:iCs/>
+        </w:rPr>
+        <w:t xml:space="preserve">Formulaires </w:t>
+      </w:r>
+    </w:p>
+    <w:p>
+      <w:pPr>
+        <w:pStyle w:val="Paragraphedeliste"/>
+      </w:pPr>
+    </w:p>
+    <w:p>
+      <w:pPr>
+        <w:pStyle w:val="Paragraphedeliste"/>
+        <w:numPr>
+          <w:ilvl w:val="0"/>
+          <w:numId w:val="3"/>
+        </w:numPr>
+      </w:pPr>
+      <w:r>
+        <w:t>Formulaire de log</w:t>
+      </w:r>
+    </w:p>
+    <w:p>
+      <w:pPr>
+        <w:pStyle w:val="Paragraphedeliste"/>
+      </w:pPr>
+    </w:p>
+    <w:p>
+      <w:pPr>
+        <w:pStyle w:val="Paragraphedeliste"/>
+        <w:numPr>
+          <w:ilvl w:val="0"/>
+          <w:numId w:val="3"/>
+        </w:numPr>
+      </w:pPr>
+      <w:r>
+        <w:t>Formulaire d’inscription</w:t>
+      </w:r>
+    </w:p>
+    <w:p>
+      <w:pPr>
+        <w:pStyle w:val="Paragraphedeliste"/>
+      </w:pPr>
+    </w:p>
+    <w:p>
+      <w:pPr>
+        <w:pStyle w:val="Paragraphedeliste"/>
+        <w:numPr>
+          <w:ilvl w:val="0"/>
+          <w:numId w:val="3"/>
+        </w:numPr>
+      </w:pPr>
+      <w:r>
+        <w:t xml:space="preserve">Formulaire </w:t>
+      </w:r>
+      <w:proofErr w:type="spellStart"/>
+      <w:r>
+        <w:t>modif</w:t>
+      </w:r>
+      <w:proofErr w:type="spellEnd"/>
+      <w:r>
+        <w:t xml:space="preserve"> mot de passe</w:t>
+      </w:r>
+    </w:p>
+    <w:p>
+      <w:pPr>
+        <w:pStyle w:val="Paragraphedeliste"/>
+      </w:pPr>
+    </w:p>
+    <w:p>
+      <w:pPr>
+        <w:pStyle w:val="Paragraphedeliste"/>
+        <w:rPr>
+          <w:b/>
+          <w:bCs/>
+          <w:i/>
+          <w:iCs/>
+        </w:rPr>
+      </w:pPr>
+      <w:r>
+        <w:rPr>
+          <w:b/>
+          <w:bCs/>
+          <w:i/>
+          <w:iCs/>
+        </w:rPr>
+        <w:t>Notifications</w:t>
+      </w:r>
+    </w:p>
+    <w:p>
+      <w:pPr>
+        <w:pStyle w:val="Paragraphedeliste"/>
+        <w:rPr>
+          <w:b/>
+          <w:bCs/>
+          <w:i/>
+          <w:iCs/>
+        </w:rPr>
+      </w:pPr>
+    </w:p>
+    <w:p>
+      <w:pPr>
+        <w:pStyle w:val="Paragraphedeliste"/>
+        <w:numPr>
+          <w:ilvl w:val="0"/>
+          <w:numId w:val="3"/>
+        </w:numPr>
+      </w:pPr>
+      <w:r>
+        <w:t>Popup alertes</w:t>
+      </w:r>
+    </w:p>
+    <w:p>
+      <w:pPr>
+        <w:pStyle w:val="Paragraphedeliste"/>
+      </w:pPr>
+    </w:p>
+    <w:p>
+      <w:pPr>
+        <w:pStyle w:val="Paragraphedeliste"/>
+        <w:numPr>
+          <w:ilvl w:val="0"/>
+          <w:numId w:val="3"/>
+        </w:numPr>
+      </w:pPr>
+      <w:r>
+        <w:t>Popup infos</w:t>
+      </w:r>
+    </w:p>
+    <w:p>
+      <w:pPr>
+        <w:pStyle w:val="Paragraphedeliste"/>
+      </w:pPr>
+    </w:p>
+    <w:p>
+      <w:pPr>
+        <w:pStyle w:val="Paragraphedeliste"/>
+        <w:rPr>
+          <w:b/>
+          <w:bCs/>
+        </w:rPr>
+      </w:pPr>
+      <w:r>
+        <w:rPr>
+          <w:b/>
+          <w:bCs/>
+        </w:rPr>
+        <w:t>Outils</w:t>
+      </w:r>
+    </w:p>
+    <w:p>
+      <w:pPr>
+        <w:pStyle w:val="Paragraphedeliste"/>
+      </w:pPr>
+    </w:p>
+    <w:p>
+      <w:pPr>
+        <w:pStyle w:val="Paragraphedeliste"/>
+        <w:numPr>
+          <w:ilvl w:val="0"/>
+          <w:numId w:val="3"/>
+        </w:numPr>
+      </w:pPr>
+      <w:r>
+        <w:t>Barre de recherche utilisateurs</w:t>
+      </w:r>
+    </w:p>
+    <w:p>
+      <w:pPr>
+        <w:pStyle w:val="Paragraphedeliste"/>
+      </w:pPr>
+    </w:p>
+    <w:p>
+      <w:pPr>
+        <w:pStyle w:val="Paragraphedeliste"/>
+        <w:numPr>
+          <w:ilvl w:val="0"/>
+          <w:numId w:val="3"/>
+        </w:numPr>
+      </w:pPr>
+      <w:r>
+        <w:t>Barre de recherche produit</w:t>
+      </w:r>
+    </w:p>
+    <w:p>
+      <w:pPr>
+        <w:pStyle w:val="Paragraphedeliste"/>
+        <w:rPr>
+          <w:b/>
+          <w:bCs/>
+        </w:rPr>
+      </w:pPr>
+    </w:p>
+    <w:p>
+      <w:pPr>
+        <w:pStyle w:val="Paragraphedeliste"/>
+        <w:numPr>
+          <w:ilvl w:val="0"/>
+          <w:numId w:val="3"/>
+        </w:numPr>
+      </w:pPr>
+      <w:r>
+        <w:t xml:space="preserve">Tableau </w:t>
+      </w:r>
+      <w:r>
+        <w:t>affichage commandes</w:t>
+      </w:r>
+    </w:p>
+    <w:p>
+      <w:pPr>
+        <w:pStyle w:val="Paragraphedeliste"/>
+      </w:pPr>
+    </w:p>
+    <w:p>
+      <w:pPr>
+        <w:pStyle w:val="Paragraphedeliste"/>
+        <w:numPr>
+          <w:ilvl w:val="0"/>
+          <w:numId w:val="3"/>
+        </w:numPr>
+      </w:pPr>
+      <w:r>
+        <w:t xml:space="preserve">Tableaux </w:t>
+      </w:r>
+      <w:proofErr w:type="spellStart"/>
+      <w:r>
+        <w:t>prev</w:t>
+      </w:r>
+      <w:proofErr w:type="spellEnd"/>
+      <w:r>
+        <w:t>.</w:t>
+      </w:r>
+    </w:p>
+    <w:p>
+      <w:pPr>
+        <w:pStyle w:val="Paragraphedeliste"/>
+      </w:pPr>
+    </w:p>
+    <w:p>
+      <w:pPr>
+        <w:pStyle w:val="Paragraphedeliste"/>
+        <w:numPr>
+          <w:ilvl w:val="0"/>
+          <w:numId w:val="3"/>
+        </w:numPr>
+      </w:pPr>
+      <w:r>
+        <w:t>Widget météo ?</w:t>
+      </w:r>
+    </w:p>
+    <w:p>
+      <w:pPr>
+        <w:pStyle w:val="Paragraphedeliste"/>
+      </w:pPr>
+    </w:p>
+    <w:p>
+      <w:pPr>
+        <w:pStyle w:val="Paragraphedeliste"/>
+        <w:numPr>
+          <w:ilvl w:val="0"/>
+          <w:numId w:val="3"/>
+        </w:numPr>
+      </w:pPr>
+      <w:r>
+        <w:t>Widget évènements ?</w:t>
+      </w:r>
+    </w:p>
+    <w:p>
+      <w:pPr>
+        <w:pStyle w:val="Paragraphedeliste"/>
+      </w:pPr>
+    </w:p>
+    <w:p>
+      <w:pPr>
+        <w:pStyle w:val="Paragraphedeliste"/>
+        <w:numPr>
+          <w:ilvl w:val="0"/>
+          <w:numId w:val="3"/>
+        </w:numPr>
+      </w:pPr>
+      <w:r>
+        <w:t>Tabs avec commandes ?</w:t>
+      </w:r>
+    </w:p>
+    <w:p>
+      <w:pPr>
+        <w:pStyle w:val="Paragraphedeliste"/>
+      </w:pPr>
+    </w:p>
+    <w:p>
+      <w:pPr>
+        <w:pStyle w:val="Paragraphedeliste"/>
+        <w:numPr>
+          <w:ilvl w:val="0"/>
+          <w:numId w:val="3"/>
+        </w:numPr>
+      </w:pPr>
+      <w:r>
+        <w:t xml:space="preserve">Tableau </w:t>
+      </w:r>
+      <w:proofErr w:type="spellStart"/>
+      <w:r>
+        <w:t>recap</w:t>
+      </w:r>
+      <w:proofErr w:type="spellEnd"/>
+      <w:r>
+        <w:t xml:space="preserve"> du cycle </w:t>
+      </w:r>
+    </w:p>
+    <w:p>
+      <w:pPr>
+        <w:pStyle w:val="Paragraphedeliste"/>
+      </w:pPr>
+    </w:p>
+    <w:p/>
+    <w:p/>
     <w:sectPr>
-      <w:headerReference w:type="default" r:id="rId22"/>
-      <w:footerReference w:type="default" r:id="rId23"/>
-      <w:headerReference w:type="first" r:id="rId24"/>
-      <w:footerReference w:type="first" r:id="rId25"/>
+      <w:headerReference w:type="default" r:id="rId26"/>
+      <w:footerReference w:type="default" r:id="rId27"/>
+      <w:headerReference w:type="first" r:id="rId28"/>
+      <w:footerReference w:type="first" r:id="rId29"/>
       <w:pgSz w:w="11906" w:h="16838"/>
-      <w:pgMar w:top="993" w:right="1440" w:bottom="709" w:left="1440" w:header="720" w:footer="720" w:gutter="0"/>
+      <w:pgMar w:top="993" w:right="1133" w:bottom="709" w:left="1134" w:header="720" w:footer="720" w:gutter="0"/>
       <w:cols w:space="720"/>
       <w:titlePg/>
       <w:docGrid w:linePitch="360"/>
@@ -2090,7 +3602,7 @@
     <w:tblGrid>
       <w:gridCol w:w="3009"/>
       <w:gridCol w:w="3009"/>
-      <w:gridCol w:w="3009"/>
+      <w:gridCol w:w="3621"/>
     </w:tblGrid>
     <w:tr>
       <w:tc>
@@ -2125,7 +3637,7 @@
       </w:tc>
       <w:tc>
         <w:tcPr>
-          <w:tcW w:w="3009" w:type="dxa"/>
+          <w:tcW w:w="3621" w:type="dxa"/>
         </w:tcPr>
         <w:p>
           <w:pPr>
@@ -2434,11 +3946,334 @@
       </w:rPr>
     </w:lvl>
   </w:abstractNum>
+  <w:abstractNum w:abstractNumId="2" w15:restartNumberingAfterBreak="0">
+    <w:nsid w:val="496B5A2C"/>
+    <w:multiLevelType w:val="hybridMultilevel"/>
+    <w:tmpl w:val="DD94F582"/>
+    <w:lvl w:ilvl="0" w:tplc="740C506E">
+      <w:start w:val="1"/>
+      <w:numFmt w:val="bullet"/>
+      <w:lvlText w:val="-"/>
+      <w:lvlJc w:val="left"/>
+      <w:pPr>
+        <w:ind w:left="1068" w:hanging="360"/>
+      </w:pPr>
+      <w:rPr>
+        <w:rFonts w:ascii="Calibri" w:eastAsiaTheme="minorHAnsi" w:hAnsi="Calibri" w:cs="Calibri" w:hint="default"/>
+      </w:rPr>
+    </w:lvl>
+    <w:lvl w:ilvl="1" w:tplc="040C0003" w:tentative="1">
+      <w:start w:val="1"/>
+      <w:numFmt w:val="bullet"/>
+      <w:lvlText w:val="o"/>
+      <w:lvlJc w:val="left"/>
+      <w:pPr>
+        <w:ind w:left="1788" w:hanging="360"/>
+      </w:pPr>
+      <w:rPr>
+        <w:rFonts w:ascii="Courier New" w:hAnsi="Courier New" w:cs="Courier New" w:hint="default"/>
+      </w:rPr>
+    </w:lvl>
+    <w:lvl w:ilvl="2" w:tplc="040C0005" w:tentative="1">
+      <w:start w:val="1"/>
+      <w:numFmt w:val="bullet"/>
+      <w:lvlText w:val=""/>
+      <w:lvlJc w:val="left"/>
+      <w:pPr>
+        <w:ind w:left="2508" w:hanging="360"/>
+      </w:pPr>
+      <w:rPr>
+        <w:rFonts w:ascii="Wingdings" w:hAnsi="Wingdings" w:hint="default"/>
+      </w:rPr>
+    </w:lvl>
+    <w:lvl w:ilvl="3" w:tplc="040C0001" w:tentative="1">
+      <w:start w:val="1"/>
+      <w:numFmt w:val="bullet"/>
+      <w:lvlText w:val=""/>
+      <w:lvlJc w:val="left"/>
+      <w:pPr>
+        <w:ind w:left="3228" w:hanging="360"/>
+      </w:pPr>
+      <w:rPr>
+        <w:rFonts w:ascii="Symbol" w:hAnsi="Symbol" w:hint="default"/>
+      </w:rPr>
+    </w:lvl>
+    <w:lvl w:ilvl="4" w:tplc="040C0003" w:tentative="1">
+      <w:start w:val="1"/>
+      <w:numFmt w:val="bullet"/>
+      <w:lvlText w:val="o"/>
+      <w:lvlJc w:val="left"/>
+      <w:pPr>
+        <w:ind w:left="3948" w:hanging="360"/>
+      </w:pPr>
+      <w:rPr>
+        <w:rFonts w:ascii="Courier New" w:hAnsi="Courier New" w:cs="Courier New" w:hint="default"/>
+      </w:rPr>
+    </w:lvl>
+    <w:lvl w:ilvl="5" w:tplc="040C0005" w:tentative="1">
+      <w:start w:val="1"/>
+      <w:numFmt w:val="bullet"/>
+      <w:lvlText w:val=""/>
+      <w:lvlJc w:val="left"/>
+      <w:pPr>
+        <w:ind w:left="4668" w:hanging="360"/>
+      </w:pPr>
+      <w:rPr>
+        <w:rFonts w:ascii="Wingdings" w:hAnsi="Wingdings" w:hint="default"/>
+      </w:rPr>
+    </w:lvl>
+    <w:lvl w:ilvl="6" w:tplc="040C0001" w:tentative="1">
+      <w:start w:val="1"/>
+      <w:numFmt w:val="bullet"/>
+      <w:lvlText w:val=""/>
+      <w:lvlJc w:val="left"/>
+      <w:pPr>
+        <w:ind w:left="5388" w:hanging="360"/>
+      </w:pPr>
+      <w:rPr>
+        <w:rFonts w:ascii="Symbol" w:hAnsi="Symbol" w:hint="default"/>
+      </w:rPr>
+    </w:lvl>
+    <w:lvl w:ilvl="7" w:tplc="040C0003" w:tentative="1">
+      <w:start w:val="1"/>
+      <w:numFmt w:val="bullet"/>
+      <w:lvlText w:val="o"/>
+      <w:lvlJc w:val="left"/>
+      <w:pPr>
+        <w:ind w:left="6108" w:hanging="360"/>
+      </w:pPr>
+      <w:rPr>
+        <w:rFonts w:ascii="Courier New" w:hAnsi="Courier New" w:cs="Courier New" w:hint="default"/>
+      </w:rPr>
+    </w:lvl>
+    <w:lvl w:ilvl="8" w:tplc="040C0005" w:tentative="1">
+      <w:start w:val="1"/>
+      <w:numFmt w:val="bullet"/>
+      <w:lvlText w:val=""/>
+      <w:lvlJc w:val="left"/>
+      <w:pPr>
+        <w:ind w:left="6828" w:hanging="360"/>
+      </w:pPr>
+      <w:rPr>
+        <w:rFonts w:ascii="Wingdings" w:hAnsi="Wingdings" w:hint="default"/>
+      </w:rPr>
+    </w:lvl>
+  </w:abstractNum>
+  <w:abstractNum w:abstractNumId="3" w15:restartNumberingAfterBreak="0">
+    <w:nsid w:val="4F6D54DB"/>
+    <w:multiLevelType w:val="hybridMultilevel"/>
+    <w:tmpl w:val="7D2A2D5C"/>
+    <w:lvl w:ilvl="0" w:tplc="040C000F">
+      <w:start w:val="1"/>
+      <w:numFmt w:val="decimal"/>
+      <w:lvlText w:val="%1."/>
+      <w:lvlJc w:val="left"/>
+      <w:pPr>
+        <w:ind w:left="720" w:hanging="360"/>
+      </w:pPr>
+      <w:rPr>
+        <w:rFonts w:hint="default"/>
+      </w:rPr>
+    </w:lvl>
+    <w:lvl w:ilvl="1" w:tplc="040C0019" w:tentative="1">
+      <w:start w:val="1"/>
+      <w:numFmt w:val="lowerLetter"/>
+      <w:lvlText w:val="%2."/>
+      <w:lvlJc w:val="left"/>
+      <w:pPr>
+        <w:ind w:left="1440" w:hanging="360"/>
+      </w:pPr>
+    </w:lvl>
+    <w:lvl w:ilvl="2" w:tplc="040C001B" w:tentative="1">
+      <w:start w:val="1"/>
+      <w:numFmt w:val="lowerRoman"/>
+      <w:lvlText w:val="%3."/>
+      <w:lvlJc w:val="right"/>
+      <w:pPr>
+        <w:ind w:left="2160" w:hanging="180"/>
+      </w:pPr>
+    </w:lvl>
+    <w:lvl w:ilvl="3" w:tplc="040C000F" w:tentative="1">
+      <w:start w:val="1"/>
+      <w:numFmt w:val="decimal"/>
+      <w:lvlText w:val="%4."/>
+      <w:lvlJc w:val="left"/>
+      <w:pPr>
+        <w:ind w:left="2880" w:hanging="360"/>
+      </w:pPr>
+    </w:lvl>
+    <w:lvl w:ilvl="4" w:tplc="040C0019" w:tentative="1">
+      <w:start w:val="1"/>
+      <w:numFmt w:val="lowerLetter"/>
+      <w:lvlText w:val="%5."/>
+      <w:lvlJc w:val="left"/>
+      <w:pPr>
+        <w:ind w:left="3600" w:hanging="360"/>
+      </w:pPr>
+    </w:lvl>
+    <w:lvl w:ilvl="5" w:tplc="040C001B" w:tentative="1">
+      <w:start w:val="1"/>
+      <w:numFmt w:val="lowerRoman"/>
+      <w:lvlText w:val="%6."/>
+      <w:lvlJc w:val="right"/>
+      <w:pPr>
+        <w:ind w:left="4320" w:hanging="180"/>
+      </w:pPr>
+    </w:lvl>
+    <w:lvl w:ilvl="6" w:tplc="040C000F" w:tentative="1">
+      <w:start w:val="1"/>
+      <w:numFmt w:val="decimal"/>
+      <w:lvlText w:val="%7."/>
+      <w:lvlJc w:val="left"/>
+      <w:pPr>
+        <w:ind w:left="5040" w:hanging="360"/>
+      </w:pPr>
+    </w:lvl>
+    <w:lvl w:ilvl="7" w:tplc="040C0019" w:tentative="1">
+      <w:start w:val="1"/>
+      <w:numFmt w:val="lowerLetter"/>
+      <w:lvlText w:val="%8."/>
+      <w:lvlJc w:val="left"/>
+      <w:pPr>
+        <w:ind w:left="5760" w:hanging="360"/>
+      </w:pPr>
+    </w:lvl>
+    <w:lvl w:ilvl="8" w:tplc="040C001B" w:tentative="1">
+      <w:start w:val="1"/>
+      <w:numFmt w:val="lowerRoman"/>
+      <w:lvlText w:val="%9."/>
+      <w:lvlJc w:val="right"/>
+      <w:pPr>
+        <w:ind w:left="6480" w:hanging="180"/>
+      </w:pPr>
+    </w:lvl>
+  </w:abstractNum>
+  <w:abstractNum w:abstractNumId="4" w15:restartNumberingAfterBreak="0">
+    <w:nsid w:val="75AD4386"/>
+    <w:multiLevelType w:val="hybridMultilevel"/>
+    <w:tmpl w:val="2AB47ED6"/>
+    <w:lvl w:ilvl="0" w:tplc="1026D8BC">
+      <w:numFmt w:val="bullet"/>
+      <w:lvlText w:val="-"/>
+      <w:lvlJc w:val="left"/>
+      <w:pPr>
+        <w:ind w:left="720" w:hanging="360"/>
+      </w:pPr>
+      <w:rPr>
+        <w:rFonts w:ascii="Calibri" w:eastAsiaTheme="minorHAnsi" w:hAnsi="Calibri" w:cs="Calibri" w:hint="default"/>
+      </w:rPr>
+    </w:lvl>
+    <w:lvl w:ilvl="1" w:tplc="040C0003" w:tentative="1">
+      <w:start w:val="1"/>
+      <w:numFmt w:val="bullet"/>
+      <w:lvlText w:val="o"/>
+      <w:lvlJc w:val="left"/>
+      <w:pPr>
+        <w:ind w:left="1440" w:hanging="360"/>
+      </w:pPr>
+      <w:rPr>
+        <w:rFonts w:ascii="Courier New" w:hAnsi="Courier New" w:cs="Courier New" w:hint="default"/>
+      </w:rPr>
+    </w:lvl>
+    <w:lvl w:ilvl="2" w:tplc="040C0005" w:tentative="1">
+      <w:start w:val="1"/>
+      <w:numFmt w:val="bullet"/>
+      <w:lvlText w:val=""/>
+      <w:lvlJc w:val="left"/>
+      <w:pPr>
+        <w:ind w:left="2160" w:hanging="360"/>
+      </w:pPr>
+      <w:rPr>
+        <w:rFonts w:ascii="Wingdings" w:hAnsi="Wingdings" w:hint="default"/>
+      </w:rPr>
+    </w:lvl>
+    <w:lvl w:ilvl="3" w:tplc="040C0001" w:tentative="1">
+      <w:start w:val="1"/>
+      <w:numFmt w:val="bullet"/>
+      <w:lvlText w:val=""/>
+      <w:lvlJc w:val="left"/>
+      <w:pPr>
+        <w:ind w:left="2880" w:hanging="360"/>
+      </w:pPr>
+      <w:rPr>
+        <w:rFonts w:ascii="Symbol" w:hAnsi="Symbol" w:hint="default"/>
+      </w:rPr>
+    </w:lvl>
+    <w:lvl w:ilvl="4" w:tplc="040C0003" w:tentative="1">
+      <w:start w:val="1"/>
+      <w:numFmt w:val="bullet"/>
+      <w:lvlText w:val="o"/>
+      <w:lvlJc w:val="left"/>
+      <w:pPr>
+        <w:ind w:left="3600" w:hanging="360"/>
+      </w:pPr>
+      <w:rPr>
+        <w:rFonts w:ascii="Courier New" w:hAnsi="Courier New" w:cs="Courier New" w:hint="default"/>
+      </w:rPr>
+    </w:lvl>
+    <w:lvl w:ilvl="5" w:tplc="040C0005" w:tentative="1">
+      <w:start w:val="1"/>
+      <w:numFmt w:val="bullet"/>
+      <w:lvlText w:val=""/>
+      <w:lvlJc w:val="left"/>
+      <w:pPr>
+        <w:ind w:left="4320" w:hanging="360"/>
+      </w:pPr>
+      <w:rPr>
+        <w:rFonts w:ascii="Wingdings" w:hAnsi="Wingdings" w:hint="default"/>
+      </w:rPr>
+    </w:lvl>
+    <w:lvl w:ilvl="6" w:tplc="040C0001" w:tentative="1">
+      <w:start w:val="1"/>
+      <w:numFmt w:val="bullet"/>
+      <w:lvlText w:val=""/>
+      <w:lvlJc w:val="left"/>
+      <w:pPr>
+        <w:ind w:left="5040" w:hanging="360"/>
+      </w:pPr>
+      <w:rPr>
+        <w:rFonts w:ascii="Symbol" w:hAnsi="Symbol" w:hint="default"/>
+      </w:rPr>
+    </w:lvl>
+    <w:lvl w:ilvl="7" w:tplc="040C0003" w:tentative="1">
+      <w:start w:val="1"/>
+      <w:numFmt w:val="bullet"/>
+      <w:lvlText w:val="o"/>
+      <w:lvlJc w:val="left"/>
+      <w:pPr>
+        <w:ind w:left="5760" w:hanging="360"/>
+      </w:pPr>
+      <w:rPr>
+        <w:rFonts w:ascii="Courier New" w:hAnsi="Courier New" w:cs="Courier New" w:hint="default"/>
+      </w:rPr>
+    </w:lvl>
+    <w:lvl w:ilvl="8" w:tplc="040C0005" w:tentative="1">
+      <w:start w:val="1"/>
+      <w:numFmt w:val="bullet"/>
+      <w:lvlText w:val=""/>
+      <w:lvlJc w:val="left"/>
+      <w:pPr>
+        <w:ind w:left="6480" w:hanging="360"/>
+      </w:pPr>
+      <w:rPr>
+        <w:rFonts w:ascii="Wingdings" w:hAnsi="Wingdings" w:hint="default"/>
+      </w:rPr>
+    </w:lvl>
+  </w:abstractNum>
   <w:num w:numId="1">
     <w:abstractNumId w:val="1"/>
   </w:num>
   <w:num w:numId="2">
     <w:abstractNumId w:val="0"/>
+  </w:num>
+  <w:num w:numId="3">
+    <w:abstractNumId w:val="4"/>
+  </w:num>
+  <w:num w:numId="4">
+    <w:abstractNumId w:val="3"/>
+  </w:num>
+  <w:num w:numId="5">
+    <w:abstractNumId w:val="2"/>
   </w:num>
 </w:numbering>
 </file>
@@ -2845,6 +4680,7 @@
   <w:style w:type="character" w:default="1" w:styleId="Policepardfaut">
     <w:name w:val="Default Paragraph Font"/>
     <w:uiPriority w:val="1"/>
+    <w:semiHidden/>
     <w:unhideWhenUsed/>
   </w:style>
   <w:style w:type="table" w:default="1" w:styleId="TableauNormal">
@@ -2944,6 +4780,18 @@
     <w:unhideWhenUsed/>
     <w:rPr>
       <w:color w:val="0563C1" w:themeColor="hyperlink"/>
+      <w:u w:val="single"/>
+    </w:rPr>
+  </w:style>
+  <w:style w:type="character" w:styleId="Lienhypertextesuivivisit">
+    <w:name w:val="FollowedHyperlink"/>
+    <w:basedOn w:val="Policepardfaut"/>
+    <w:uiPriority w:val="99"/>
+    <w:semiHidden/>
+    <w:unhideWhenUsed/>
+    <w:rsid w:val="001D2D92"/>
+    <w:rPr>
+      <w:color w:val="954F72" w:themeColor="followedHyperlink"/>
       <w:u w:val="single"/>
     </w:rPr>
   </w:style>
@@ -3212,11 +5060,273 @@
 </file>
 
 <file path=customXml/item1.xml><?xml version="1.0" encoding="utf-8"?>
+<p:properties xmlns:p="http://schemas.microsoft.com/office/2006/metadata/properties" xmlns:xsi="http://www.w3.org/2001/XMLSchema-instance" xmlns:pc="http://schemas.microsoft.com/office/infopath/2007/PartnerControls">
+  <documentManagement/>
+</p:properties>
+</file>
+
+<file path=customXml/item2.xml><?xml version="1.0" encoding="utf-8"?>
+<?mso-contentType ?>
+<FormTemplates xmlns="http://schemas.microsoft.com/sharepoint/v3/contenttype/forms">
+  <Display>DocumentLibraryForm</Display>
+  <Edit>DocumentLibraryForm</Edit>
+  <New>DocumentLibraryForm</New>
+</FormTemplates>
+</file>
+
+<file path=customXml/item3.xml><?xml version="1.0" encoding="utf-8"?>
+<ct:contentTypeSchema xmlns:ct="http://schemas.microsoft.com/office/2006/metadata/contentType" xmlns:ma="http://schemas.microsoft.com/office/2006/metadata/properties/metaAttributes" ct:_="" ma:_="" ma:contentTypeName="Document" ma:contentTypeID="0x010100E66DB91D15DFD2489C4E2B358C3AA766" ma:contentTypeVersion="10" ma:contentTypeDescription="Crée un document." ma:contentTypeScope="" ma:versionID="4b34989f9e6b27a1aa151f9197a1f822">
+  <xsd:schema xmlns:xsd="http://www.w3.org/2001/XMLSchema" xmlns:xs="http://www.w3.org/2001/XMLSchema" xmlns:p="http://schemas.microsoft.com/office/2006/metadata/properties" xmlns:ns3="da4f815d-ad59-4aca-89ab-391380da0c3e" xmlns:ns4="166954c5-4330-442d-9e33-378799e4f328" targetNamespace="http://schemas.microsoft.com/office/2006/metadata/properties" ma:root="true" ma:fieldsID="d731d0b75d2e10f0c26f55ba07f42943" ns3:_="" ns4:_="">
+    <xsd:import namespace="da4f815d-ad59-4aca-89ab-391380da0c3e"/>
+    <xsd:import namespace="166954c5-4330-442d-9e33-378799e4f328"/>
+    <xsd:element name="properties">
+      <xsd:complexType>
+        <xsd:sequence>
+          <xsd:element name="documentManagement">
+            <xsd:complexType>
+              <xsd:all>
+                <xsd:element ref="ns3:SharedWithUsers" minOccurs="0"/>
+                <xsd:element ref="ns3:SharedWithDetails" minOccurs="0"/>
+                <xsd:element ref="ns3:SharingHintHash" minOccurs="0"/>
+                <xsd:element ref="ns4:MediaServiceMetadata" minOccurs="0"/>
+                <xsd:element ref="ns4:MediaServiceFastMetadata" minOccurs="0"/>
+                <xsd:element ref="ns4:MediaServiceAutoTags" minOccurs="0"/>
+                <xsd:element ref="ns4:MediaServiceGenerationTime" minOccurs="0"/>
+                <xsd:element ref="ns4:MediaServiceEventHashCode" minOccurs="0"/>
+                <xsd:element ref="ns4:MediaServiceDateTaken" minOccurs="0"/>
+                <xsd:element ref="ns4:MediaServiceOCR" minOccurs="0"/>
+              </xsd:all>
+            </xsd:complexType>
+          </xsd:element>
+        </xsd:sequence>
+      </xsd:complexType>
+    </xsd:element>
+  </xsd:schema>
+  <xsd:schema xmlns:xsd="http://www.w3.org/2001/XMLSchema" xmlns:xs="http://www.w3.org/2001/XMLSchema" xmlns:dms="http://schemas.microsoft.com/office/2006/documentManagement/types" xmlns:pc="http://schemas.microsoft.com/office/infopath/2007/PartnerControls" targetNamespace="da4f815d-ad59-4aca-89ab-391380da0c3e" elementFormDefault="qualified">
+    <xsd:import namespace="http://schemas.microsoft.com/office/2006/documentManagement/types"/>
+    <xsd:import namespace="http://schemas.microsoft.com/office/infopath/2007/PartnerControls"/>
+    <xsd:element name="SharedWithUsers" ma:index="8" nillable="true" ma:displayName="Partagé avec" ma:internalName="SharedWithUsers" ma:readOnly="true">
+      <xsd:complexType>
+        <xsd:complexContent>
+          <xsd:extension base="dms:UserMulti">
+            <xsd:sequence>
+              <xsd:element name="UserInfo" minOccurs="0" maxOccurs="unbounded">
+                <xsd:complexType>
+                  <xsd:sequence>
+                    <xsd:element name="DisplayName" type="xsd:string" minOccurs="0"/>
+                    <xsd:element name="AccountId" type="dms:UserId" minOccurs="0" nillable="true"/>
+                    <xsd:element name="AccountType" type="xsd:string" minOccurs="0"/>
+                  </xsd:sequence>
+                </xsd:complexType>
+              </xsd:element>
+            </xsd:sequence>
+          </xsd:extension>
+        </xsd:complexContent>
+      </xsd:complexType>
+    </xsd:element>
+    <xsd:element name="SharedWithDetails" ma:index="9" nillable="true" ma:displayName="Partagé avec détails" ma:internalName="SharedWithDetails" ma:readOnly="true">
+      <xsd:simpleType>
+        <xsd:restriction base="dms:Note">
+          <xsd:maxLength value="255"/>
+        </xsd:restriction>
+      </xsd:simpleType>
+    </xsd:element>
+    <xsd:element name="SharingHintHash" ma:index="10" nillable="true" ma:displayName="Partage du hachage d’indicateur" ma:hidden="true" ma:internalName="SharingHintHash" ma:readOnly="true">
+      <xsd:simpleType>
+        <xsd:restriction base="dms:Text"/>
+      </xsd:simpleType>
+    </xsd:element>
+  </xsd:schema>
+  <xsd:schema xmlns:xsd="http://www.w3.org/2001/XMLSchema" xmlns:xs="http://www.w3.org/2001/XMLSchema" xmlns:dms="http://schemas.microsoft.com/office/2006/documentManagement/types" xmlns:pc="http://schemas.microsoft.com/office/infopath/2007/PartnerControls" targetNamespace="166954c5-4330-442d-9e33-378799e4f328" elementFormDefault="qualified">
+    <xsd:import namespace="http://schemas.microsoft.com/office/2006/documentManagement/types"/>
+    <xsd:import namespace="http://schemas.microsoft.com/office/infopath/2007/PartnerControls"/>
+    <xsd:element name="MediaServiceMetadata" ma:index="11" nillable="true" ma:displayName="MediaServiceMetadata" ma:hidden="true" ma:internalName="MediaServiceMetadata" ma:readOnly="true">
+      <xsd:simpleType>
+        <xsd:restriction base="dms:Note"/>
+      </xsd:simpleType>
+    </xsd:element>
+    <xsd:element name="MediaServiceFastMetadata" ma:index="12" nillable="true" ma:displayName="MediaServiceFastMetadata" ma:hidden="true" ma:internalName="MediaServiceFastMetadata" ma:readOnly="true">
+      <xsd:simpleType>
+        <xsd:restriction base="dms:Note"/>
+      </xsd:simpleType>
+    </xsd:element>
+    <xsd:element name="MediaServiceAutoTags" ma:index="13" nillable="true" ma:displayName="Tags" ma:internalName="MediaServiceAutoTags" ma:readOnly="true">
+      <xsd:simpleType>
+        <xsd:restriction base="dms:Text"/>
+      </xsd:simpleType>
+    </xsd:element>
+    <xsd:element name="MediaServiceGenerationTime" ma:index="14" nillable="true" ma:displayName="MediaServiceGenerationTime" ma:hidden="true" ma:internalName="MediaServiceGenerationTime" ma:readOnly="true">
+      <xsd:simpleType>
+        <xsd:restriction base="dms:Text"/>
+      </xsd:simpleType>
+    </xsd:element>
+    <xsd:element name="MediaServiceEventHashCode" ma:index="15" nillable="true" ma:displayName="MediaServiceEventHashCode" ma:hidden="true" ma:internalName="MediaServiceEventHashCode" ma:readOnly="true">
+      <xsd:simpleType>
+        <xsd:restriction base="dms:Text"/>
+      </xsd:simpleType>
+    </xsd:element>
+    <xsd:element name="MediaServiceDateTaken" ma:index="16" nillable="true" ma:displayName="MediaServiceDateTaken" ma:hidden="true" ma:internalName="MediaServiceDateTaken" ma:readOnly="true">
+      <xsd:simpleType>
+        <xsd:restriction base="dms:Text"/>
+      </xsd:simpleType>
+    </xsd:element>
+    <xsd:element name="MediaServiceOCR" ma:index="17" nillable="true" ma:displayName="Extracted Text" ma:internalName="MediaServiceOCR" ma:readOnly="true">
+      <xsd:simpleType>
+        <xsd:restriction base="dms:Note">
+          <xsd:maxLength value="255"/>
+        </xsd:restriction>
+      </xsd:simpleType>
+    </xsd:element>
+  </xsd:schema>
+  <xsd:schema xmlns="http://schemas.openxmlformats.org/package/2006/metadata/core-properties" xmlns:xsd="http://www.w3.org/2001/XMLSchema" xmlns:xsi="http://www.w3.org/2001/XMLSchema-instance" xmlns:dc="http://purl.org/dc/elements/1.1/" xmlns:dcterms="http://purl.org/dc/terms/" xmlns:odoc="http://schemas.microsoft.com/internal/obd" targetNamespace="http://schemas.openxmlformats.org/package/2006/metadata/core-properties" elementFormDefault="qualified" attributeFormDefault="unqualified" blockDefault="#all">
+    <xsd:import namespace="http://purl.org/dc/elements/1.1/" schemaLocation="http://dublincore.org/schemas/xmls/qdc/2003/04/02/dc.xsd"/>
+    <xsd:import namespace="http://purl.org/dc/terms/" schemaLocation="http://dublincore.org/schemas/xmls/qdc/2003/04/02/dcterms.xsd"/>
+    <xsd:element name="coreProperties" type="CT_coreProperties"/>
+    <xsd:complexType name="CT_coreProperties">
+      <xsd:all>
+        <xsd:element ref="dc:creator" minOccurs="0" maxOccurs="1"/>
+        <xsd:element ref="dcterms:created" minOccurs="0" maxOccurs="1"/>
+        <xsd:element ref="dc:identifier" minOccurs="0" maxOccurs="1"/>
+        <xsd:element name="contentType" minOccurs="0" maxOccurs="1" type="xsd:string" ma:index="0" ma:displayName="Type de contenu"/>
+        <xsd:element ref="dc:title" minOccurs="0" maxOccurs="1" ma:index="4" ma:displayName="Titre"/>
+        <xsd:element ref="dc:subject" minOccurs="0" maxOccurs="1"/>
+        <xsd:element ref="dc:description" minOccurs="0" maxOccurs="1"/>
+        <xsd:element name="keywords" minOccurs="0" maxOccurs="1" type="xsd:string"/>
+        <xsd:element ref="dc:language" minOccurs="0" maxOccurs="1"/>
+        <xsd:element name="category" minOccurs="0" maxOccurs="1" type="xsd:string"/>
+        <xsd:element name="version" minOccurs="0" maxOccurs="1" type="xsd:string"/>
+        <xsd:element name="revision" minOccurs="0" maxOccurs="1" type="xsd:string">
+          <xsd:annotation>
+            <xsd:documentation>
+                        This value indicates the number of saves or revisions. The application is responsible for updating this value after each revision.
+                    </xsd:documentation>
+          </xsd:annotation>
+        </xsd:element>
+        <xsd:element name="lastModifiedBy" minOccurs="0" maxOccurs="1" type="xsd:string"/>
+        <xsd:element ref="dcterms:modified" minOccurs="0" maxOccurs="1"/>
+        <xsd:element name="contentStatus" minOccurs="0" maxOccurs="1" type="xsd:string"/>
+      </xsd:all>
+    </xsd:complexType>
+  </xsd:schema>
+  <xs:schema xmlns:pc="http://schemas.microsoft.com/office/infopath/2007/PartnerControls" xmlns:xs="http://www.w3.org/2001/XMLSchema" targetNamespace="http://schemas.microsoft.com/office/infopath/2007/PartnerControls" elementFormDefault="qualified" attributeFormDefault="unqualified">
+    <xs:element name="Person">
+      <xs:complexType>
+        <xs:sequence>
+          <xs:element ref="pc:DisplayName" minOccurs="0"/>
+          <xs:element ref="pc:AccountId" minOccurs="0"/>
+          <xs:element ref="pc:AccountType" minOccurs="0"/>
+        </xs:sequence>
+      </xs:complexType>
+    </xs:element>
+    <xs:element name="DisplayName" type="xs:string"/>
+    <xs:element name="AccountId" type="xs:string"/>
+    <xs:element name="AccountType" type="xs:string"/>
+    <xs:element name="BDCAssociatedEntity">
+      <xs:complexType>
+        <xs:sequence>
+          <xs:element ref="pc:BDCEntity" minOccurs="0" maxOccurs="unbounded"/>
+        </xs:sequence>
+        <xs:attribute ref="pc:EntityNamespace"/>
+        <xs:attribute ref="pc:EntityName"/>
+        <xs:attribute ref="pc:SystemInstanceName"/>
+        <xs:attribute ref="pc:AssociationName"/>
+      </xs:complexType>
+    </xs:element>
+    <xs:attribute name="EntityNamespace" type="xs:string"/>
+    <xs:attribute name="EntityName" type="xs:string"/>
+    <xs:attribute name="SystemInstanceName" type="xs:string"/>
+    <xs:attribute name="AssociationName" type="xs:string"/>
+    <xs:element name="BDCEntity">
+      <xs:complexType>
+        <xs:sequence>
+          <xs:element ref="pc:EntityDisplayName" minOccurs="0"/>
+          <xs:element ref="pc:EntityInstanceReference" minOccurs="0"/>
+          <xs:element ref="pc:EntityId1" minOccurs="0"/>
+          <xs:element ref="pc:EntityId2" minOccurs="0"/>
+          <xs:element ref="pc:EntityId3" minOccurs="0"/>
+          <xs:element ref="pc:EntityId4" minOccurs="0"/>
+          <xs:element ref="pc:EntityId5" minOccurs="0"/>
+        </xs:sequence>
+      </xs:complexType>
+    </xs:element>
+    <xs:element name="EntityDisplayName" type="xs:string"/>
+    <xs:element name="EntityInstanceReference" type="xs:string"/>
+    <xs:element name="EntityId1" type="xs:string"/>
+    <xs:element name="EntityId2" type="xs:string"/>
+    <xs:element name="EntityId3" type="xs:string"/>
+    <xs:element name="EntityId4" type="xs:string"/>
+    <xs:element name="EntityId5" type="xs:string"/>
+    <xs:element name="Terms">
+      <xs:complexType>
+        <xs:sequence>
+          <xs:element ref="pc:TermInfo" minOccurs="0" maxOccurs="unbounded"/>
+        </xs:sequence>
+      </xs:complexType>
+    </xs:element>
+    <xs:element name="TermInfo">
+      <xs:complexType>
+        <xs:sequence>
+          <xs:element ref="pc:TermName" minOccurs="0"/>
+          <xs:element ref="pc:TermId" minOccurs="0"/>
+        </xs:sequence>
+      </xs:complexType>
+    </xs:element>
+    <xs:element name="TermName" type="xs:string"/>
+    <xs:element name="TermId" type="xs:string"/>
+  </xs:schema>
+</ct:contentTypeSchema>
+</file>
+
+<file path=customXml/item4.xml><?xml version="1.0" encoding="utf-8"?>
 <b:Sources xmlns:b="http://schemas.openxmlformats.org/officeDocument/2006/bibliography" xmlns="http://schemas.openxmlformats.org/officeDocument/2006/bibliography" SelectedStyle="\APASixthEditionOfficeOnline.xsl" StyleName="APA" Version="6"/>
 </file>
 
 <file path=customXml/itemProps1.xml><?xml version="1.0" encoding="utf-8"?>
-<ds:datastoreItem xmlns:ds="http://schemas.openxmlformats.org/officeDocument/2006/customXml" ds:itemID="{770AF6EA-D369-48F7-B908-D90F61593E1A}">
+<ds:datastoreItem xmlns:ds="http://schemas.openxmlformats.org/officeDocument/2006/customXml" ds:itemID="{772C0F2E-AB51-4992-AB68-71962D359E7B}">
+  <ds:schemaRefs>
+    <ds:schemaRef ds:uri="http://purl.org/dc/elements/1.1/"/>
+    <ds:schemaRef ds:uri="http://purl.org/dc/terms/"/>
+    <ds:schemaRef ds:uri="http://schemas.openxmlformats.org/package/2006/metadata/core-properties"/>
+    <ds:schemaRef ds:uri="da4f815d-ad59-4aca-89ab-391380da0c3e"/>
+    <ds:schemaRef ds:uri="http://purl.org/dc/dcmitype/"/>
+    <ds:schemaRef ds:uri="http://schemas.microsoft.com/office/infopath/2007/PartnerControls"/>
+    <ds:schemaRef ds:uri="http://schemas.microsoft.com/office/2006/documentManagement/types"/>
+    <ds:schemaRef ds:uri="http://schemas.microsoft.com/office/2006/metadata/properties"/>
+    <ds:schemaRef ds:uri="166954c5-4330-442d-9e33-378799e4f328"/>
+    <ds:schemaRef ds:uri="http://www.w3.org/XML/1998/namespace"/>
+  </ds:schemaRefs>
+</ds:datastoreItem>
+</file>
+
+<file path=customXml/itemProps2.xml><?xml version="1.0" encoding="utf-8"?>
+<ds:datastoreItem xmlns:ds="http://schemas.openxmlformats.org/officeDocument/2006/customXml" ds:itemID="{EDA31C77-4755-4F66-A482-2E1A1180DC21}">
+  <ds:schemaRefs>
+    <ds:schemaRef ds:uri="http://schemas.microsoft.com/sharepoint/v3/contenttype/forms"/>
+  </ds:schemaRefs>
+</ds:datastoreItem>
+</file>
+
+<file path=customXml/itemProps3.xml><?xml version="1.0" encoding="utf-8"?>
+<ds:datastoreItem xmlns:ds="http://schemas.openxmlformats.org/officeDocument/2006/customXml" ds:itemID="{7D28A228-A5FB-4542-A8A8-71A3F8FDE5BE}">
+  <ds:schemaRefs>
+    <ds:schemaRef ds:uri="http://schemas.microsoft.com/office/2006/metadata/contentType"/>
+    <ds:schemaRef ds:uri="http://schemas.microsoft.com/office/2006/metadata/properties/metaAttributes"/>
+    <ds:schemaRef ds:uri="http://www.w3.org/2001/XMLSchema"/>
+    <ds:schemaRef ds:uri="http://schemas.microsoft.com/office/2006/metadata/properties"/>
+    <ds:schemaRef ds:uri="da4f815d-ad59-4aca-89ab-391380da0c3e"/>
+    <ds:schemaRef ds:uri="166954c5-4330-442d-9e33-378799e4f328"/>
+    <ds:schemaRef ds:uri="http://schemas.microsoft.com/office/2006/documentManagement/types"/>
+    <ds:schemaRef ds:uri="http://schemas.microsoft.com/office/infopath/2007/PartnerControls"/>
+    <ds:schemaRef ds:uri="http://schemas.openxmlformats.org/package/2006/metadata/core-properties"/>
+    <ds:schemaRef ds:uri="http://purl.org/dc/elements/1.1/"/>
+    <ds:schemaRef ds:uri="http://purl.org/dc/terms/"/>
+    <ds:schemaRef ds:uri="http://schemas.microsoft.com/internal/obd"/>
+  </ds:schemaRefs>
+</ds:datastoreItem>
+</file>
+
+<file path=customXml/itemProps4.xml><?xml version="1.0" encoding="utf-8"?>
+<ds:datastoreItem xmlns:ds="http://schemas.openxmlformats.org/officeDocument/2006/customXml" ds:itemID="{6EC68847-BD01-4C59-8C39-0D07B7EC9BAC}">
   <ds:schemaRefs>
     <ds:schemaRef ds:uri="http://schemas.openxmlformats.org/officeDocument/2006/bibliography"/>
   </ds:schemaRefs>

</xml_diff>